<commit_message>
not sure why this changed
</commit_message>
<xml_diff>
--- a/ncov_euro_title.docx
+++ b/ncov_euro_title.docx
@@ -7,9 +7,13 @@
         <w:spacing w:after="194" w:line="216" w:lineRule="auto"/>
         <w:ind w:left="0" w:firstLine="0"/>
         <w:jc w:val="left"/>
-      </w:pPr>
-      <w:r>
-        <w:rPr>
+        <w:rPr>
+          <w:rFonts w:ascii="Times New Roman" w:hAnsi="Times New Roman" w:cs="Times New Roman"/>
+        </w:rPr>
+      </w:pPr>
+      <w:r>
+        <w:rPr>
+          <w:rFonts w:ascii="Times New Roman" w:hAnsi="Times New Roman" w:cs="Times New Roman"/>
           <w:sz w:val="34"/>
         </w:rPr>
         <w:t>Reconciling early-outbreak estimates of the basic reproductive number and its uncertainty: framework and applications to the novel coronavirus (2019-nCoV) outbreak</w:t>
@@ -20,102 +24,124 @@
         <w:spacing w:after="38"/>
         <w:ind w:left="-5"/>
         <w:jc w:val="left"/>
-      </w:pPr>
-      <w:r>
+        <w:rPr>
+          <w:rFonts w:ascii="Times New Roman" w:hAnsi="Times New Roman" w:cs="Times New Roman"/>
+        </w:rPr>
+      </w:pPr>
+      <w:r>
+        <w:rPr>
+          <w:rFonts w:ascii="Times New Roman" w:hAnsi="Times New Roman" w:cs="Times New Roman"/>
+        </w:rPr>
         <w:t>Sang Woo Park</w:t>
       </w:r>
-      <w:proofErr w:type="gramStart"/>
-      <w:r>
-        <w:rPr>
+      <w:r>
+        <w:rPr>
+          <w:rFonts w:ascii="Times New Roman" w:hAnsi="Times New Roman" w:cs="Times New Roman"/>
           <w:vertAlign w:val="superscript"/>
         </w:rPr>
-        <w:t>1,*</w:t>
-      </w:r>
-      <w:proofErr w:type="gramEnd"/>
-      <w:r>
-        <w:rPr>
+        <w:t xml:space="preserve">1,* </w:t>
+      </w:r>
+      <w:r>
+        <w:rPr>
+          <w:rFonts w:ascii="Times New Roman" w:hAnsi="Times New Roman" w:cs="Times New Roman"/>
+        </w:rPr>
+        <w:t>Benjamin M. Bolker</w:t>
+      </w:r>
+      <w:r>
+        <w:rPr>
+          <w:rFonts w:ascii="Times New Roman" w:hAnsi="Times New Roman" w:cs="Times New Roman"/>
           <w:vertAlign w:val="superscript"/>
         </w:rPr>
-        <w:t xml:space="preserve"> </w:t>
-      </w:r>
-      <w:r>
-        <w:t>Benjamin M. Bolker</w:t>
-      </w:r>
-      <w:r>
-        <w:rPr>
+        <w:t xml:space="preserve">2,3,4 </w:t>
+      </w:r>
+      <w:r>
+        <w:rPr>
+          <w:rFonts w:ascii="Times New Roman" w:hAnsi="Times New Roman" w:cs="Times New Roman"/>
+        </w:rPr>
+        <w:t>David Champredon</w:t>
+      </w:r>
+      <w:r>
+        <w:rPr>
+          <w:rFonts w:ascii="Times New Roman" w:hAnsi="Times New Roman" w:cs="Times New Roman"/>
           <w:vertAlign w:val="superscript"/>
         </w:rPr>
-        <w:t xml:space="preserve">2,3,4 </w:t>
-      </w:r>
-      <w:r>
-        <w:t>David Champredon</w:t>
-      </w:r>
-      <w:r>
-        <w:rPr>
+        <w:t xml:space="preserve">5 </w:t>
+      </w:r>
+      <w:r>
+        <w:rPr>
+          <w:rFonts w:ascii="Times New Roman" w:hAnsi="Times New Roman" w:cs="Times New Roman"/>
+        </w:rPr>
+        <w:t>David J.D. Earn</w:t>
+      </w:r>
+      <w:r>
+        <w:rPr>
+          <w:rFonts w:ascii="Times New Roman" w:hAnsi="Times New Roman" w:cs="Times New Roman"/>
           <w:vertAlign w:val="superscript"/>
         </w:rPr>
-        <w:t xml:space="preserve">5 </w:t>
-      </w:r>
-      <w:r>
-        <w:t>David J.D. Earn</w:t>
-      </w:r>
-      <w:r>
-        <w:rPr>
+        <w:t>3,4</w:t>
+      </w:r>
+    </w:p>
+    <w:p>
+      <w:pPr>
+        <w:spacing w:after="332"/>
+        <w:ind w:left="-5"/>
+        <w:jc w:val="left"/>
+        <w:rPr>
+          <w:rFonts w:ascii="Times New Roman" w:hAnsi="Times New Roman" w:cs="Times New Roman"/>
+        </w:rPr>
+      </w:pPr>
+      <w:r>
+        <w:rPr>
+          <w:rFonts w:ascii="Times New Roman" w:hAnsi="Times New Roman" w:cs="Times New Roman"/>
+        </w:rPr>
+        <w:t>Michael Li</w:t>
+      </w:r>
+      <w:r>
+        <w:rPr>
+          <w:rFonts w:ascii="Times New Roman" w:hAnsi="Times New Roman" w:cs="Times New Roman"/>
           <w:vertAlign w:val="superscript"/>
         </w:rPr>
-        <w:t>3,4</w:t>
-      </w:r>
-    </w:p>
-    <w:p>
-      <w:pPr>
-        <w:spacing w:after="332"/>
-        <w:ind w:left="-5"/>
-        <w:jc w:val="left"/>
-      </w:pPr>
-      <w:r>
-        <w:t>Michael Li</w:t>
-      </w:r>
-      <w:r>
-        <w:rPr>
+        <w:t xml:space="preserve">2 </w:t>
+      </w:r>
+      <w:r>
+        <w:rPr>
+          <w:rFonts w:ascii="Times New Roman" w:hAnsi="Times New Roman" w:cs="Times New Roman"/>
+        </w:rPr>
+        <w:t>Joshua S. Weitz</w:t>
+      </w:r>
+      <w:r>
+        <w:rPr>
+          <w:rFonts w:ascii="Times New Roman" w:hAnsi="Times New Roman" w:cs="Times New Roman"/>
           <w:vertAlign w:val="superscript"/>
         </w:rPr>
-        <w:t xml:space="preserve">2 </w:t>
-      </w:r>
-      <w:r>
-        <w:t>Joshua S. Weitz</w:t>
-      </w:r>
-      <w:r>
-        <w:rPr>
+        <w:t xml:space="preserve">6, 7 </w:t>
+      </w:r>
+      <w:r>
+        <w:rPr>
+          <w:rFonts w:ascii="Times New Roman" w:hAnsi="Times New Roman" w:cs="Times New Roman"/>
+        </w:rPr>
+        <w:t>Bryan T. Grenfell</w:t>
+      </w:r>
+      <w:r>
+        <w:rPr>
+          <w:rFonts w:ascii="Times New Roman" w:hAnsi="Times New Roman" w:cs="Times New Roman"/>
           <w:vertAlign w:val="superscript"/>
         </w:rPr>
-        <w:t xml:space="preserve">6, 7 </w:t>
-      </w:r>
-      <w:r>
-        <w:t>Bryan T. Grenfell</w:t>
-      </w:r>
-      <w:r>
-        <w:rPr>
+        <w:t xml:space="preserve">1,8,9 </w:t>
+      </w:r>
+      <w:r>
+        <w:rPr>
+          <w:rFonts w:ascii="Times New Roman" w:hAnsi="Times New Roman" w:cs="Times New Roman"/>
+        </w:rPr>
+        <w:t>Jonathan Dushoff</w:t>
+      </w:r>
+      <w:r>
+        <w:rPr>
+          <w:rFonts w:ascii="Times New Roman" w:hAnsi="Times New Roman" w:cs="Times New Roman"/>
           <w:vertAlign w:val="superscript"/>
         </w:rPr>
-        <w:t xml:space="preserve">1,8,9 </w:t>
-      </w:r>
-      <w:r>
-        <w:t>Jonathan Dushoff</w:t>
-      </w:r>
-      <w:r>
-        <w:rPr>
-          <w:vertAlign w:val="superscript"/>
-        </w:rPr>
-        <w:t>2,3,</w:t>
-      </w:r>
-      <w:proofErr w:type="gramStart"/>
-      <w:r>
-        <w:rPr>
-          <w:vertAlign w:val="superscript"/>
-        </w:rPr>
-        <w:t>4,*</w:t>
-      </w:r>
-      <w:proofErr w:type="gramEnd"/>
+        <w:t>2,3,4,*</w:t>
+      </w:r>
     </w:p>
     <w:p>
       <w:pPr>
@@ -126,8 +152,14 @@
         <w:spacing w:after="0"/>
         <w:ind w:hanging="213"/>
         <w:jc w:val="left"/>
-      </w:pPr>
-      <w:r>
+        <w:rPr>
+          <w:rFonts w:ascii="Times New Roman" w:hAnsi="Times New Roman" w:cs="Times New Roman"/>
+        </w:rPr>
+      </w:pPr>
+      <w:r>
+        <w:rPr>
+          <w:rFonts w:ascii="Times New Roman" w:hAnsi="Times New Roman" w:cs="Times New Roman"/>
+        </w:rPr>
         <w:t>Department of Ecology and Evolutionary Biology, Princeton University, Princeton, NJ,</w:t>
       </w:r>
     </w:p>
@@ -136,8 +168,14 @@
         <w:spacing w:after="11"/>
         <w:ind w:left="-5"/>
         <w:jc w:val="left"/>
-      </w:pPr>
-      <w:r>
+        <w:rPr>
+          <w:rFonts w:ascii="Times New Roman" w:hAnsi="Times New Roman" w:cs="Times New Roman"/>
+        </w:rPr>
+      </w:pPr>
+      <w:r>
+        <w:rPr>
+          <w:rFonts w:ascii="Times New Roman" w:hAnsi="Times New Roman" w:cs="Times New Roman"/>
+        </w:rPr>
         <w:t>USA</w:t>
       </w:r>
     </w:p>
@@ -150,8 +188,14 @@
         <w:spacing w:after="23"/>
         <w:ind w:hanging="213"/>
         <w:jc w:val="left"/>
-      </w:pPr>
-      <w:r>
+        <w:rPr>
+          <w:rFonts w:ascii="Times New Roman" w:hAnsi="Times New Roman" w:cs="Times New Roman"/>
+        </w:rPr>
+      </w:pPr>
+      <w:r>
+        <w:rPr>
+          <w:rFonts w:ascii="Times New Roman" w:hAnsi="Times New Roman" w:cs="Times New Roman"/>
+        </w:rPr>
         <w:t>Department of Biology, McMaster University, Hamilton, ON, Canada</w:t>
       </w:r>
     </w:p>
@@ -164,8 +208,14 @@
         <w:spacing w:after="23"/>
         <w:ind w:hanging="213"/>
         <w:jc w:val="left"/>
-      </w:pPr>
-      <w:r>
+        <w:rPr>
+          <w:rFonts w:ascii="Times New Roman" w:hAnsi="Times New Roman" w:cs="Times New Roman"/>
+        </w:rPr>
+      </w:pPr>
+      <w:r>
+        <w:rPr>
+          <w:rFonts w:ascii="Times New Roman" w:hAnsi="Times New Roman" w:cs="Times New Roman"/>
+        </w:rPr>
         <w:t>Department of Mathematics and Statistics, McMaster University, Hamilton, ON, Canada</w:t>
       </w:r>
     </w:p>
@@ -178,14 +228,26 @@
         <w:spacing w:after="0"/>
         <w:ind w:hanging="213"/>
         <w:jc w:val="left"/>
-      </w:pPr>
-      <w:r>
+        <w:rPr>
+          <w:rFonts w:ascii="Times New Roman" w:hAnsi="Times New Roman" w:cs="Times New Roman"/>
+        </w:rPr>
+      </w:pPr>
+      <w:r>
+        <w:rPr>
+          <w:rFonts w:ascii="Times New Roman" w:hAnsi="Times New Roman" w:cs="Times New Roman"/>
+        </w:rPr>
         <w:t>M.G.</w:t>
       </w:r>
       <w:r>
+        <w:rPr>
+          <w:rFonts w:ascii="Times New Roman" w:hAnsi="Times New Roman" w:cs="Times New Roman"/>
+        </w:rPr>
         <w:t xml:space="preserve"> </w:t>
       </w:r>
       <w:r>
+        <w:rPr>
+          <w:rFonts w:ascii="Times New Roman" w:hAnsi="Times New Roman" w:cs="Times New Roman"/>
+        </w:rPr>
         <w:t>DeGroote Institute for Infectious Disease Research, McMaster University,</w:t>
       </w:r>
     </w:p>
@@ -194,8 +256,14 @@
         <w:spacing w:after="11"/>
         <w:ind w:left="-5"/>
         <w:jc w:val="left"/>
-      </w:pPr>
-      <w:r>
+        <w:rPr>
+          <w:rFonts w:ascii="Times New Roman" w:hAnsi="Times New Roman" w:cs="Times New Roman"/>
+        </w:rPr>
+      </w:pPr>
+      <w:r>
+        <w:rPr>
+          <w:rFonts w:ascii="Times New Roman" w:hAnsi="Times New Roman" w:cs="Times New Roman"/>
+        </w:rPr>
         <w:t>Hamilton, ON, Canada</w:t>
       </w:r>
     </w:p>
@@ -208,8 +276,14 @@
         <w:spacing w:after="0"/>
         <w:ind w:hanging="213"/>
         <w:jc w:val="left"/>
-      </w:pPr>
-      <w:r>
+        <w:rPr>
+          <w:rFonts w:ascii="Times New Roman" w:hAnsi="Times New Roman" w:cs="Times New Roman"/>
+        </w:rPr>
+      </w:pPr>
+      <w:r>
+        <w:rPr>
+          <w:rFonts w:ascii="Times New Roman" w:hAnsi="Times New Roman" w:cs="Times New Roman"/>
+        </w:rPr>
         <w:t>Department of Pathology and Laboratory Medicine, University of Western Ontario,</w:t>
       </w:r>
     </w:p>
@@ -218,8 +292,14 @@
         <w:spacing w:after="11"/>
         <w:ind w:left="-5"/>
         <w:jc w:val="left"/>
-      </w:pPr>
-      <w:r>
+        <w:rPr>
+          <w:rFonts w:ascii="Times New Roman" w:hAnsi="Times New Roman" w:cs="Times New Roman"/>
+        </w:rPr>
+      </w:pPr>
+      <w:r>
+        <w:rPr>
+          <w:rFonts w:ascii="Times New Roman" w:hAnsi="Times New Roman" w:cs="Times New Roman"/>
+        </w:rPr>
         <w:t>London, Ontario, Canada</w:t>
       </w:r>
     </w:p>
@@ -232,8 +312,14 @@
         <w:spacing w:after="23"/>
         <w:ind w:hanging="213"/>
         <w:jc w:val="left"/>
-      </w:pPr>
-      <w:r>
+        <w:rPr>
+          <w:rFonts w:ascii="Times New Roman" w:hAnsi="Times New Roman" w:cs="Times New Roman"/>
+        </w:rPr>
+      </w:pPr>
+      <w:r>
+        <w:rPr>
+          <w:rFonts w:ascii="Times New Roman" w:hAnsi="Times New Roman" w:cs="Times New Roman"/>
+        </w:rPr>
         <w:t>School of Biological Sciences, Georgia Institute of Technology, Atlanta, GA, USA</w:t>
       </w:r>
     </w:p>
@@ -246,8 +332,14 @@
         <w:spacing w:after="23"/>
         <w:ind w:hanging="213"/>
         <w:jc w:val="left"/>
-      </w:pPr>
-      <w:r>
+        <w:rPr>
+          <w:rFonts w:ascii="Times New Roman" w:hAnsi="Times New Roman" w:cs="Times New Roman"/>
+        </w:rPr>
+      </w:pPr>
+      <w:r>
+        <w:rPr>
+          <w:rFonts w:ascii="Times New Roman" w:hAnsi="Times New Roman" w:cs="Times New Roman"/>
+        </w:rPr>
         <w:t>School of Physics, Georgia Institute of Technology, Atlanta, GA, USA</w:t>
       </w:r>
     </w:p>
@@ -260,8 +352,14 @@
         <w:spacing w:after="0"/>
         <w:ind w:hanging="213"/>
         <w:jc w:val="left"/>
-      </w:pPr>
-      <w:r>
+        <w:rPr>
+          <w:rFonts w:ascii="Times New Roman" w:hAnsi="Times New Roman" w:cs="Times New Roman"/>
+        </w:rPr>
+      </w:pPr>
+      <w:r>
+        <w:rPr>
+          <w:rFonts w:ascii="Times New Roman" w:hAnsi="Times New Roman" w:cs="Times New Roman"/>
+        </w:rPr>
         <w:t>Division of International Epidemiology and Population Studies, Fogarty International</w:t>
       </w:r>
     </w:p>
@@ -270,8 +368,14 @@
         <w:spacing w:after="11"/>
         <w:ind w:left="-5"/>
         <w:jc w:val="left"/>
-      </w:pPr>
-      <w:r>
+        <w:rPr>
+          <w:rFonts w:ascii="Times New Roman" w:hAnsi="Times New Roman" w:cs="Times New Roman"/>
+        </w:rPr>
+      </w:pPr>
+      <w:r>
+        <w:rPr>
+          <w:rFonts w:ascii="Times New Roman" w:hAnsi="Times New Roman" w:cs="Times New Roman"/>
+        </w:rPr>
         <w:t>Center, National Institutes of Health, Bethesda, MD, USA</w:t>
       </w:r>
     </w:p>
@@ -284,8 +388,14 @@
         <w:spacing w:after="0"/>
         <w:ind w:hanging="213"/>
         <w:jc w:val="left"/>
-      </w:pPr>
-      <w:r>
+        <w:rPr>
+          <w:rFonts w:ascii="Times New Roman" w:hAnsi="Times New Roman" w:cs="Times New Roman"/>
+        </w:rPr>
+      </w:pPr>
+      <w:r>
+        <w:rPr>
+          <w:rFonts w:ascii="Times New Roman" w:hAnsi="Times New Roman" w:cs="Times New Roman"/>
+        </w:rPr>
         <w:t>Woodrow Wilson School of Public and International Affairs, Princeton University,</w:t>
       </w:r>
     </w:p>
@@ -293,8 +403,14 @@
       <w:pPr>
         <w:ind w:left="-5"/>
         <w:jc w:val="left"/>
-      </w:pPr>
-      <w:r>
+        <w:rPr>
+          <w:rFonts w:ascii="Times New Roman" w:hAnsi="Times New Roman" w:cs="Times New Roman"/>
+        </w:rPr>
+      </w:pPr>
+      <w:r>
+        <w:rPr>
+          <w:rFonts w:ascii="Times New Roman" w:hAnsi="Times New Roman" w:cs="Times New Roman"/>
+        </w:rPr>
         <w:t>Princeton, NJ, USA</w:t>
       </w:r>
     </w:p>
@@ -302,8 +418,14 @@
       <w:pPr>
         <w:ind w:left="-5"/>
         <w:jc w:val="left"/>
-      </w:pPr>
-      <w:r>
+        <w:rPr>
+          <w:rFonts w:ascii="Times New Roman" w:hAnsi="Times New Roman" w:cs="Times New Roman"/>
+        </w:rPr>
+      </w:pPr>
+      <w:r>
+        <w:rPr>
+          <w:rFonts w:ascii="Times New Roman" w:hAnsi="Times New Roman" w:cs="Times New Roman"/>
+        </w:rPr>
         <w:t>*Corresponding authors: swp2@princeton.edu and dushoff@mcmaster.ca</w:t>
       </w:r>
     </w:p>
@@ -316,8 +438,14 @@
         </w:numPr>
         <w:spacing w:after="155"/>
         <w:ind w:left="-5"/>
-      </w:pPr>
-      <w:r>
+        <w:rPr>
+          <w:rFonts w:ascii="Times New Roman" w:hAnsi="Times New Roman" w:cs="Times New Roman"/>
+        </w:rPr>
+      </w:pPr>
+      <w:r>
+        <w:rPr>
+          <w:rFonts w:ascii="Times New Roman" w:hAnsi="Times New Roman" w:cs="Times New Roman"/>
+        </w:rPr>
         <w:t>Abstract</w:t>
       </w:r>
     </w:p>
@@ -330,8 +458,14 @@
         </w:numPr>
         <w:spacing w:after="77"/>
         <w:ind w:left="-5"/>
-      </w:pPr>
-      <w:r>
+        <w:rPr>
+          <w:rFonts w:ascii="Times New Roman" w:hAnsi="Times New Roman" w:cs="Times New Roman"/>
+        </w:rPr>
+      </w:pPr>
+      <w:r>
+        <w:rPr>
+          <w:rFonts w:ascii="Times New Roman" w:hAnsi="Times New Roman" w:cs="Times New Roman"/>
+        </w:rPr>
         <w:t>Background</w:t>
       </w:r>
     </w:p>
@@ -340,8 +474,14 @@
         <w:spacing w:after="385"/>
         <w:ind w:left="-5"/>
         <w:jc w:val="left"/>
-      </w:pPr>
-      <w:r>
+        <w:rPr>
+          <w:rFonts w:ascii="Times New Roman" w:hAnsi="Times New Roman" w:cs="Times New Roman"/>
+        </w:rPr>
+      </w:pPr>
+      <w:r>
+        <w:rPr>
+          <w:rFonts w:ascii="Times New Roman" w:hAnsi="Times New Roman" w:cs="Times New Roman"/>
+        </w:rPr>
         <w:t xml:space="preserve">A novel coronavirus (2019-nCoV) has recently emerged as a global threat. As the epidemic progresses, many disease modelers have focused on estimating the basic reproductive number </w:t>
       </w:r>
       <m:oMath>
@@ -349,7 +489,7 @@
           <m:sSubPr>
             <m:ctrlPr>
               <w:rPr>
-                <w:rFonts w:ascii="Cambria Math" w:hAnsi="Cambria Math"/>
+                <w:rFonts w:ascii="Cambria Math" w:hAnsi="Cambria Math" w:cs="Times New Roman"/>
                 <w:i/>
               </w:rPr>
             </m:ctrlPr>
@@ -360,7 +500,7 @@
                 <m:scr m:val="script"/>
               </m:rPr>
               <w:rPr>
-                <w:rFonts w:ascii="Cambria Math" w:hAnsi="Cambria Math"/>
+                <w:rFonts w:ascii="Cambria Math" w:hAnsi="Cambria Math" w:cs="Times New Roman"/>
               </w:rPr>
               <m:t>R</m:t>
             </m:r>
@@ -368,7 +508,7 @@
           <m:sub>
             <m:r>
               <w:rPr>
-                <w:rFonts w:ascii="Cambria Math" w:hAnsi="Cambria Math"/>
+                <w:rFonts w:ascii="Cambria Math" w:hAnsi="Cambria Math" w:cs="Times New Roman"/>
               </w:rPr>
               <m:t>0</m:t>
             </m:r>
@@ -376,9 +516,15 @@
         </m:sSub>
       </m:oMath>
       <w:r>
+        <w:rPr>
+          <w:rFonts w:ascii="Times New Roman" w:hAnsi="Times New Roman" w:cs="Times New Roman"/>
+        </w:rPr>
         <w:t xml:space="preserve"> –</w:t>
       </w:r>
       <w:r>
+        <w:rPr>
+          <w:rFonts w:ascii="Times New Roman" w:hAnsi="Times New Roman" w:cs="Times New Roman"/>
+        </w:rPr>
         <w:t xml:space="preserve"> the average number of secondary cases caused by a primary case in an otherwise susceptible population. The modeling approaches and resulting estimates of </w:t>
       </w:r>
       <m:oMath>
@@ -386,7 +532,7 @@
           <m:sSubPr>
             <m:ctrlPr>
               <w:rPr>
-                <w:rFonts w:ascii="Cambria Math" w:hAnsi="Cambria Math"/>
+                <w:rFonts w:ascii="Cambria Math" w:hAnsi="Cambria Math" w:cs="Times New Roman"/>
                 <w:i/>
               </w:rPr>
             </m:ctrlPr>
@@ -397,7 +543,7 @@
                 <m:scr m:val="script"/>
               </m:rPr>
               <w:rPr>
-                <w:rFonts w:ascii="Cambria Math" w:hAnsi="Cambria Math"/>
+                <w:rFonts w:ascii="Cambria Math" w:hAnsi="Cambria Math" w:cs="Times New Roman"/>
               </w:rPr>
               <m:t>R</m:t>
             </m:r>
@@ -405,7 +551,7 @@
           <m:sub>
             <m:r>
               <w:rPr>
-                <w:rFonts w:ascii="Cambria Math" w:hAnsi="Cambria Math"/>
+                <w:rFonts w:ascii="Cambria Math" w:hAnsi="Cambria Math" w:cs="Times New Roman"/>
               </w:rPr>
               <m:t>0</m:t>
             </m:r>
@@ -414,11 +560,15 @@
       </m:oMath>
       <w:r>
         <w:rPr>
+          <w:rFonts w:ascii="Times New Roman" w:hAnsi="Times New Roman" w:cs="Times New Roman"/>
           <w:vertAlign w:val="subscript"/>
         </w:rPr>
         <w:t xml:space="preserve"> </w:t>
       </w:r>
       <w:r>
+        <w:rPr>
+          <w:rFonts w:ascii="Times New Roman" w:hAnsi="Times New Roman" w:cs="Times New Roman"/>
+        </w:rPr>
         <w:t>vary widely, despite relying on similar data sources.</w:t>
       </w:r>
     </w:p>
@@ -430,8 +580,14 @@
           <w:numId w:val="0"/>
         </w:numPr>
         <w:ind w:left="-5"/>
-      </w:pPr>
-      <w:r>
+        <w:rPr>
+          <w:rFonts w:ascii="Times New Roman" w:hAnsi="Times New Roman" w:cs="Times New Roman"/>
+        </w:rPr>
+      </w:pPr>
+      <w:r>
+        <w:rPr>
+          <w:rFonts w:ascii="Times New Roman" w:hAnsi="Times New Roman" w:cs="Times New Roman"/>
+        </w:rPr>
         <w:t>Aim</w:t>
       </w:r>
     </w:p>
@@ -440,8 +596,14 @@
         <w:spacing w:after="387"/>
         <w:ind w:left="-5"/>
         <w:jc w:val="left"/>
-      </w:pPr>
-      <w:r>
+        <w:rPr>
+          <w:rFonts w:ascii="Times New Roman" w:hAnsi="Times New Roman" w:cs="Times New Roman"/>
+        </w:rPr>
+      </w:pPr>
+      <w:r>
+        <w:rPr>
+          <w:rFonts w:ascii="Times New Roman" w:hAnsi="Times New Roman" w:cs="Times New Roman"/>
+        </w:rPr>
         <w:t xml:space="preserve">We aimed to develop a framework for comparing and combining different estimates of </w:t>
       </w:r>
       <m:oMath>
@@ -449,7 +611,7 @@
           <m:sSubPr>
             <m:ctrlPr>
               <w:rPr>
-                <w:rFonts w:ascii="Cambria Math" w:hAnsi="Cambria Math"/>
+                <w:rFonts w:ascii="Cambria Math" w:hAnsi="Cambria Math" w:cs="Times New Roman"/>
                 <w:i/>
               </w:rPr>
             </m:ctrlPr>
@@ -460,7 +622,7 @@
                 <m:scr m:val="script"/>
               </m:rPr>
               <w:rPr>
-                <w:rFonts w:ascii="Cambria Math" w:hAnsi="Cambria Math"/>
+                <w:rFonts w:ascii="Cambria Math" w:hAnsi="Cambria Math" w:cs="Times New Roman"/>
               </w:rPr>
               <m:t>R</m:t>
             </m:r>
@@ -468,7 +630,7 @@
           <m:sub>
             <m:r>
               <w:rPr>
-                <w:rFonts w:ascii="Cambria Math" w:hAnsi="Cambria Math"/>
+                <w:rFonts w:ascii="Cambria Math" w:hAnsi="Cambria Math" w:cs="Times New Roman"/>
               </w:rPr>
               <m:t>0</m:t>
             </m:r>
@@ -477,11 +639,15 @@
       </m:oMath>
       <w:r>
         <w:rPr>
+          <w:rFonts w:ascii="Times New Roman" w:hAnsi="Times New Roman" w:cs="Times New Roman"/>
           <w:vertAlign w:val="subscript"/>
         </w:rPr>
         <w:t xml:space="preserve"> </w:t>
       </w:r>
       <w:r>
+        <w:rPr>
+          <w:rFonts w:ascii="Times New Roman" w:hAnsi="Times New Roman" w:cs="Times New Roman"/>
+        </w:rPr>
         <w:t>across a wide range of models.</w:t>
       </w:r>
     </w:p>
@@ -494,8 +660,14 @@
         </w:numPr>
         <w:spacing w:after="77"/>
         <w:ind w:left="-5"/>
-      </w:pPr>
-      <w:r>
+        <w:rPr>
+          <w:rFonts w:ascii="Times New Roman" w:hAnsi="Times New Roman" w:cs="Times New Roman"/>
+        </w:rPr>
+      </w:pPr>
+      <w:r>
+        <w:rPr>
+          <w:rFonts w:ascii="Times New Roman" w:hAnsi="Times New Roman" w:cs="Times New Roman"/>
+        </w:rPr>
         <w:lastRenderedPageBreak/>
         <w:t>Methods</w:t>
       </w:r>
@@ -505,8 +677,14 @@
         <w:spacing w:after="382"/>
         <w:ind w:left="-5"/>
         <w:jc w:val="left"/>
-      </w:pPr>
-      <w:r>
+        <w:rPr>
+          <w:rFonts w:ascii="Times New Roman" w:hAnsi="Times New Roman" w:cs="Times New Roman"/>
+        </w:rPr>
+      </w:pPr>
+      <w:r>
+        <w:rPr>
+          <w:rFonts w:ascii="Times New Roman" w:hAnsi="Times New Roman" w:cs="Times New Roman"/>
+        </w:rPr>
         <w:t xml:space="preserve">We reviewed 7 model-based analyses of the 2019-nCoV outbreak that were published online between January 23–26, 2020. We decompose their </w:t>
       </w:r>
       <m:oMath>
@@ -514,7 +692,7 @@
           <m:sSubPr>
             <m:ctrlPr>
               <w:rPr>
-                <w:rFonts w:ascii="Cambria Math" w:hAnsi="Cambria Math"/>
+                <w:rFonts w:ascii="Cambria Math" w:hAnsi="Cambria Math" w:cs="Times New Roman"/>
                 <w:i/>
               </w:rPr>
             </m:ctrlPr>
@@ -525,7 +703,7 @@
                 <m:scr m:val="script"/>
               </m:rPr>
               <w:rPr>
-                <w:rFonts w:ascii="Cambria Math" w:hAnsi="Cambria Math"/>
+                <w:rFonts w:ascii="Cambria Math" w:hAnsi="Cambria Math" w:cs="Times New Roman"/>
               </w:rPr>
               <m:t>R</m:t>
             </m:r>
@@ -533,7 +711,7 @@
           <m:sub>
             <m:r>
               <w:rPr>
-                <w:rFonts w:ascii="Cambria Math" w:hAnsi="Cambria Math"/>
+                <w:rFonts w:ascii="Cambria Math" w:hAnsi="Cambria Math" w:cs="Times New Roman"/>
               </w:rPr>
               <m:t>0</m:t>
             </m:r>
@@ -542,25 +720,35 @@
       </m:oMath>
       <w:r>
         <w:rPr>
+          <w:rFonts w:ascii="Times New Roman" w:hAnsi="Times New Roman" w:cs="Times New Roman"/>
           <w:vertAlign w:val="subscript"/>
         </w:rPr>
         <w:t xml:space="preserve"> </w:t>
       </w:r>
       <w:r>
+        <w:rPr>
+          <w:rFonts w:ascii="Times New Roman" w:hAnsi="Times New Roman" w:cs="Times New Roman"/>
+        </w:rPr>
         <w:t xml:space="preserve">estimates into three key quantities: the exponential growth rate </w:t>
       </w:r>
       <m:oMath>
         <m:r>
           <w:rPr>
-            <w:rFonts w:ascii="Cambria Math" w:hAnsi="Cambria Math"/>
+            <w:rFonts w:ascii="Cambria Math" w:hAnsi="Cambria Math" w:cs="Times New Roman"/>
           </w:rPr>
           <m:t>r</m:t>
         </m:r>
       </m:oMath>
       <w:r>
+        <w:rPr>
+          <w:rFonts w:ascii="Times New Roman" w:hAnsi="Times New Roman" w:cs="Times New Roman"/>
+        </w:rPr>
         <w:t>, the mean generation interval</w:t>
       </w:r>
       <w:r>
+        <w:rPr>
+          <w:rFonts w:ascii="Times New Roman" w:hAnsi="Times New Roman" w:cs="Times New Roman"/>
+        </w:rPr>
         <w:t xml:space="preserve"> </w:t>
       </w:r>
       <m:oMath>
@@ -569,7 +757,7 @@
             <m:chr m:val="̅"/>
             <m:ctrlPr>
               <w:rPr>
-                <w:rFonts w:ascii="Cambria Math" w:hAnsi="Cambria Math"/>
+                <w:rFonts w:ascii="Cambria Math" w:hAnsi="Cambria Math" w:cs="Times New Roman"/>
                 <w:i/>
               </w:rPr>
             </m:ctrlPr>
@@ -577,7 +765,7 @@
           <m:e>
             <m:r>
               <w:rPr>
-                <w:rFonts w:ascii="Cambria Math" w:hAnsi="Cambria Math"/>
+                <w:rFonts w:ascii="Cambria Math" w:hAnsi="Cambria Math" w:cs="Times New Roman"/>
               </w:rPr>
               <m:t>G</m:t>
             </m:r>
@@ -585,18 +773,32 @@
         </m:acc>
       </m:oMath>
       <w:r>
+        <w:rPr>
+          <w:rFonts w:ascii="Times New Roman" w:hAnsi="Times New Roman" w:cs="Times New Roman"/>
+        </w:rPr>
         <w:t xml:space="preserve">, and the generation-interval dispersion </w:t>
       </w:r>
       <m:oMath>
         <m:r>
           <w:rPr>
-            <w:rFonts w:ascii="Cambria Math" w:hAnsi="Cambria Math"/>
+            <w:rFonts w:ascii="Cambria Math" w:hAnsi="Cambria Math" w:cs="Times New Roman"/>
           </w:rPr>
           <m:t>κ</m:t>
         </m:r>
       </m:oMath>
       <w:r>
-        <w:t>. We use a Bayesian multilevel model to construct pooled estimates and measure uncertainties associated with these quantities.</w:t>
+        <w:rPr>
+          <w:rFonts w:ascii="Times New Roman" w:hAnsi="Times New Roman" w:cs="Times New Roman"/>
+        </w:rPr>
+        <w:t>. We use a Bayesian multilevel model to construct pooled estimates and measure uncertainties associated with these quantities</w:t>
+      </w:r>
+      <w:bookmarkStart w:id="0" w:name="_GoBack"/>
+      <w:bookmarkEnd w:id="0"/>
+      <w:r>
+        <w:rPr>
+          <w:rFonts w:ascii="Times New Roman" w:hAnsi="Times New Roman" w:cs="Times New Roman"/>
+        </w:rPr>
+        <w:t>.</w:t>
       </w:r>
     </w:p>
     <w:p>
@@ -607,8 +809,14 @@
           <w:numId w:val="0"/>
         </w:numPr>
         <w:ind w:left="-5"/>
-      </w:pPr>
-      <w:r>
+        <w:rPr>
+          <w:rFonts w:ascii="Times New Roman" w:hAnsi="Times New Roman" w:cs="Times New Roman"/>
+        </w:rPr>
+      </w:pPr>
+      <w:r>
+        <w:rPr>
+          <w:rFonts w:ascii="Times New Roman" w:hAnsi="Times New Roman" w:cs="Times New Roman"/>
+        </w:rPr>
         <w:t>Results</w:t>
       </w:r>
     </w:p>
@@ -617,8 +825,14 @@
         <w:spacing w:after="388"/>
         <w:ind w:left="-5"/>
         <w:jc w:val="left"/>
-      </w:pPr>
-      <w:r>
+        <w:rPr>
+          <w:rFonts w:ascii="Times New Roman" w:hAnsi="Times New Roman" w:cs="Times New Roman"/>
+        </w:rPr>
+      </w:pPr>
+      <w:r>
+        <w:rPr>
+          <w:rFonts w:ascii="Times New Roman" w:hAnsi="Times New Roman" w:cs="Times New Roman"/>
+        </w:rPr>
         <w:t xml:space="preserve">We find that most early estimates of </w:t>
       </w:r>
       <m:oMath>
@@ -626,7 +840,7 @@
           <m:sSubPr>
             <m:ctrlPr>
               <w:rPr>
-                <w:rFonts w:ascii="Cambria Math" w:hAnsi="Cambria Math"/>
+                <w:rFonts w:ascii="Cambria Math" w:hAnsi="Cambria Math" w:cs="Times New Roman"/>
                 <w:i/>
               </w:rPr>
             </m:ctrlPr>
@@ -637,7 +851,7 @@
                 <m:scr m:val="script"/>
               </m:rPr>
               <w:rPr>
-                <w:rFonts w:ascii="Cambria Math" w:hAnsi="Cambria Math"/>
+                <w:rFonts w:ascii="Cambria Math" w:hAnsi="Cambria Math" w:cs="Times New Roman"/>
               </w:rPr>
               <m:t>R</m:t>
             </m:r>
@@ -645,7 +859,7 @@
           <m:sub>
             <m:r>
               <w:rPr>
-                <w:rFonts w:ascii="Cambria Math" w:hAnsi="Cambria Math"/>
+                <w:rFonts w:ascii="Cambria Math" w:hAnsi="Cambria Math" w:cs="Times New Roman"/>
               </w:rPr>
               <m:t>0</m:t>
             </m:r>
@@ -654,11 +868,15 @@
       </m:oMath>
       <w:r>
         <w:rPr>
+          <w:rFonts w:ascii="Times New Roman" w:hAnsi="Times New Roman" w:cs="Times New Roman"/>
           <w:vertAlign w:val="subscript"/>
         </w:rPr>
         <w:t xml:space="preserve"> </w:t>
       </w:r>
       <w:r>
+        <w:rPr>
+          <w:rFonts w:ascii="Times New Roman" w:hAnsi="Times New Roman" w:cs="Times New Roman"/>
+        </w:rPr>
         <w:t>rely on strong assumptions, especially about the generation-interval dispersion. Estimates that rely on narrow generation-interval distributions are overly sensitive to estimates of the exponential growth rate.</w:t>
       </w:r>
     </w:p>
@@ -670,8 +888,14 @@
           <w:numId w:val="0"/>
         </w:numPr>
         <w:ind w:left="-5"/>
-      </w:pPr>
-      <w:r>
+        <w:rPr>
+          <w:rFonts w:ascii="Times New Roman" w:hAnsi="Times New Roman" w:cs="Times New Roman"/>
+        </w:rPr>
+      </w:pPr>
+      <w:r>
+        <w:rPr>
+          <w:rFonts w:ascii="Times New Roman" w:hAnsi="Times New Roman" w:cs="Times New Roman"/>
+        </w:rPr>
         <w:t>Conclusion</w:t>
       </w:r>
     </w:p>
@@ -679,8 +903,14 @@
       <w:pPr>
         <w:ind w:left="-5"/>
         <w:jc w:val="left"/>
-      </w:pPr>
-      <w:r>
+        <w:rPr>
+          <w:rFonts w:ascii="Times New Roman" w:hAnsi="Times New Roman" w:cs="Times New Roman"/>
+        </w:rPr>
+      </w:pPr>
+      <w:r>
+        <w:rPr>
+          <w:rFonts w:ascii="Times New Roman" w:hAnsi="Times New Roman" w:cs="Times New Roman"/>
+        </w:rPr>
         <w:t xml:space="preserve">Our results emphasize the importance of propagating uncertainties in all components of </w:t>
       </w:r>
       <m:oMath>
@@ -688,7 +918,7 @@
           <m:sSubPr>
             <m:ctrlPr>
               <w:rPr>
-                <w:rFonts w:ascii="Cambria Math" w:hAnsi="Cambria Math"/>
+                <w:rFonts w:ascii="Cambria Math" w:hAnsi="Cambria Math" w:cs="Times New Roman"/>
                 <w:i/>
               </w:rPr>
             </m:ctrlPr>
@@ -699,7 +929,7 @@
                 <m:scr m:val="script"/>
               </m:rPr>
               <w:rPr>
-                <w:rFonts w:ascii="Cambria Math" w:hAnsi="Cambria Math"/>
+                <w:rFonts w:ascii="Cambria Math" w:hAnsi="Cambria Math" w:cs="Times New Roman"/>
               </w:rPr>
               <m:t>R</m:t>
             </m:r>
@@ -707,7 +937,7 @@
           <m:sub>
             <m:r>
               <w:rPr>
-                <w:rFonts w:ascii="Cambria Math" w:hAnsi="Cambria Math"/>
+                <w:rFonts w:ascii="Cambria Math" w:hAnsi="Cambria Math" w:cs="Times New Roman"/>
               </w:rPr>
               <m:t>0</m:t>
             </m:r>
@@ -715,20 +945,33 @@
         </m:sSub>
       </m:oMath>
       <w:r>
+        <w:rPr>
+          <w:rFonts w:ascii="Times New Roman" w:hAnsi="Times New Roman" w:cs="Times New Roman"/>
+        </w:rPr>
         <w:t xml:space="preserve">, </w:t>
       </w:r>
       <w:r>
+        <w:rPr>
+          <w:rFonts w:ascii="Times New Roman" w:hAnsi="Times New Roman" w:cs="Times New Roman"/>
+        </w:rPr>
         <w:t>including</w:t>
       </w:r>
       <w:r>
+        <w:rPr>
+          <w:rFonts w:ascii="Times New Roman" w:hAnsi="Times New Roman" w:cs="Times New Roman"/>
+        </w:rPr>
         <w:t xml:space="preserve"> the shape of the generation-interval distribution</w:t>
       </w:r>
       <w:r>
+        <w:rPr>
+          <w:rFonts w:ascii="Times New Roman" w:hAnsi="Times New Roman" w:cs="Times New Roman"/>
+        </w:rPr>
         <w:t>,</w:t>
       </w:r>
-      <w:bookmarkStart w:id="0" w:name="_GoBack"/>
-      <w:bookmarkEnd w:id="0"/>
-      <w:r>
+      <w:r>
+        <w:rPr>
+          <w:rFonts w:ascii="Times New Roman" w:hAnsi="Times New Roman" w:cs="Times New Roman"/>
+        </w:rPr>
         <w:t xml:space="preserve"> in efforts to estimate </w:t>
       </w:r>
       <m:oMath>
@@ -736,7 +979,7 @@
           <m:sSubPr>
             <m:ctrlPr>
               <w:rPr>
-                <w:rFonts w:ascii="Cambria Math" w:hAnsi="Cambria Math"/>
+                <w:rFonts w:ascii="Cambria Math" w:hAnsi="Cambria Math" w:cs="Times New Roman"/>
                 <w:i/>
               </w:rPr>
             </m:ctrlPr>
@@ -747,7 +990,7 @@
                 <m:scr m:val="script"/>
               </m:rPr>
               <w:rPr>
-                <w:rFonts w:ascii="Cambria Math" w:hAnsi="Cambria Math"/>
+                <w:rFonts w:ascii="Cambria Math" w:hAnsi="Cambria Math" w:cs="Times New Roman"/>
               </w:rPr>
               <m:t>R</m:t>
             </m:r>
@@ -755,7 +998,7 @@
           <m:sub>
             <m:r>
               <w:rPr>
-                <w:rFonts w:ascii="Cambria Math" w:hAnsi="Cambria Math"/>
+                <w:rFonts w:ascii="Cambria Math" w:hAnsi="Cambria Math" w:cs="Times New Roman"/>
               </w:rPr>
               <m:t>0</m:t>
             </m:r>
@@ -764,11 +1007,15 @@
       </m:oMath>
       <w:r>
         <w:rPr>
+          <w:rFonts w:ascii="Times New Roman" w:hAnsi="Times New Roman" w:cs="Times New Roman"/>
           <w:vertAlign w:val="subscript"/>
         </w:rPr>
         <w:t xml:space="preserve"> </w:t>
       </w:r>
       <w:r>
+        <w:rPr>
+          <w:rFonts w:ascii="Times New Roman" w:hAnsi="Times New Roman" w:cs="Times New Roman"/>
+        </w:rPr>
         <w:t>at the outset of an epidemic.</w:t>
       </w:r>
     </w:p>
@@ -777,9 +1024,13 @@
         <w:spacing w:after="85" w:line="260" w:lineRule="auto"/>
         <w:ind w:left="-5"/>
         <w:jc w:val="left"/>
-      </w:pPr>
-      <w:r>
-        <w:rPr>
+        <w:rPr>
+          <w:rFonts w:ascii="Times New Roman" w:hAnsi="Times New Roman" w:cs="Times New Roman"/>
+        </w:rPr>
+      </w:pPr>
+      <w:r>
+        <w:rPr>
+          <w:rFonts w:ascii="Times New Roman" w:hAnsi="Times New Roman" w:cs="Times New Roman"/>
           <w:b/>
           <w:sz w:val="34"/>
         </w:rPr>
@@ -791,8 +1042,14 @@
         <w:spacing w:after="492"/>
         <w:ind w:left="-5"/>
         <w:jc w:val="left"/>
-      </w:pPr>
-      <w:r>
+        <w:rPr>
+          <w:rFonts w:ascii="Times New Roman" w:hAnsi="Times New Roman" w:cs="Times New Roman"/>
+        </w:rPr>
+      </w:pPr>
+      <w:r>
+        <w:rPr>
+          <w:rFonts w:ascii="Times New Roman" w:hAnsi="Times New Roman" w:cs="Times New Roman"/>
+        </w:rPr>
         <w:t>Basic reproductive number, 2019-nCoV, novel coronavirus, Bayesian multilevel model</w:t>
       </w:r>
     </w:p>
@@ -804,8 +1061,14 @@
           <w:numId w:val="0"/>
         </w:numPr>
         <w:ind w:left="-5"/>
-      </w:pPr>
-      <w:r>
+        <w:rPr>
+          <w:rFonts w:ascii="Times New Roman" w:hAnsi="Times New Roman" w:cs="Times New Roman"/>
+        </w:rPr>
+      </w:pPr>
+      <w:r>
+        <w:rPr>
+          <w:rFonts w:ascii="Times New Roman" w:hAnsi="Times New Roman" w:cs="Times New Roman"/>
+        </w:rPr>
         <w:t>Funding</w:t>
       </w:r>
     </w:p>
@@ -814,8 +1077,14 @@
         <w:spacing w:after="494"/>
         <w:ind w:left="-5"/>
         <w:jc w:val="left"/>
-      </w:pPr>
-      <w:r>
+        <w:rPr>
+          <w:rFonts w:ascii="Times New Roman" w:hAnsi="Times New Roman" w:cs="Times New Roman"/>
+        </w:rPr>
+      </w:pPr>
+      <w:r>
+        <w:rPr>
+          <w:rFonts w:ascii="Times New Roman" w:hAnsi="Times New Roman" w:cs="Times New Roman"/>
+        </w:rPr>
         <w:t>BMB and DJDE were supported by Natural Sciences and Engineering Research Council (NSERC). ML was supported by Canadian Institutes of Health Research (CIHR). The funders had no role in study design, data collection and analysis, decision to publish, or preparation of the manuscript.</w:t>
       </w:r>
     </w:p>
@@ -824,9 +1093,13 @@
         <w:spacing w:after="85" w:line="260" w:lineRule="auto"/>
         <w:ind w:left="-5"/>
         <w:jc w:val="left"/>
-      </w:pPr>
-      <w:r>
-        <w:rPr>
+        <w:rPr>
+          <w:rFonts w:ascii="Times New Roman" w:hAnsi="Times New Roman" w:cs="Times New Roman"/>
+        </w:rPr>
+      </w:pPr>
+      <w:r>
+        <w:rPr>
+          <w:rFonts w:ascii="Times New Roman" w:hAnsi="Times New Roman" w:cs="Times New Roman"/>
           <w:b/>
           <w:sz w:val="34"/>
         </w:rPr>
@@ -838,8 +1111,14 @@
         <w:spacing w:after="492"/>
         <w:ind w:left="-5"/>
         <w:jc w:val="left"/>
-      </w:pPr>
-      <w:r>
+        <w:rPr>
+          <w:rFonts w:ascii="Times New Roman" w:hAnsi="Times New Roman" w:cs="Times New Roman"/>
+        </w:rPr>
+      </w:pPr>
+      <w:r>
+        <w:rPr>
+          <w:rFonts w:ascii="Times New Roman" w:hAnsi="Times New Roman" w:cs="Times New Roman"/>
+        </w:rPr>
         <w:t>We declare no competing interests.</w:t>
       </w:r>
     </w:p>
@@ -848,9 +1127,13 @@
         <w:spacing w:after="85" w:line="260" w:lineRule="auto"/>
         <w:ind w:left="-5"/>
         <w:jc w:val="left"/>
-      </w:pPr>
-      <w:r>
-        <w:rPr>
+        <w:rPr>
+          <w:rFonts w:ascii="Times New Roman" w:hAnsi="Times New Roman" w:cs="Times New Roman"/>
+        </w:rPr>
+      </w:pPr>
+      <w:r>
+        <w:rPr>
+          <w:rFonts w:ascii="Times New Roman" w:hAnsi="Times New Roman" w:cs="Times New Roman"/>
           <w:b/>
           <w:sz w:val="34"/>
         </w:rPr>
@@ -862,17 +1145,15 @@
         <w:spacing w:after="492"/>
         <w:ind w:left="-5"/>
         <w:jc w:val="left"/>
-      </w:pPr>
-      <w:r>
-        <w:t xml:space="preserve">We thank </w:t>
-      </w:r>
-      <w:proofErr w:type="spellStart"/>
-      <w:r>
-        <w:t>Daihai</w:t>
-      </w:r>
-      <w:proofErr w:type="spellEnd"/>
-      <w:r>
-        <w:t xml:space="preserve"> He for providing helpful comments on the manuscript.</w:t>
+        <w:rPr>
+          <w:rFonts w:ascii="Times New Roman" w:hAnsi="Times New Roman" w:cs="Times New Roman"/>
+        </w:rPr>
+      </w:pPr>
+      <w:r>
+        <w:rPr>
+          <w:rFonts w:ascii="Times New Roman" w:hAnsi="Times New Roman" w:cs="Times New Roman"/>
+        </w:rPr>
+        <w:t>We thank Daihai He for providing helpful comments on the manuscript.</w:t>
       </w:r>
     </w:p>
     <w:p>
@@ -883,8 +1164,14 @@
           <w:numId w:val="0"/>
         </w:numPr>
         <w:ind w:left="-5"/>
-      </w:pPr>
-      <w:r>
+        <w:rPr>
+          <w:rFonts w:ascii="Times New Roman" w:hAnsi="Times New Roman" w:cs="Times New Roman"/>
+        </w:rPr>
+      </w:pPr>
+      <w:r>
+        <w:rPr>
+          <w:rFonts w:ascii="Times New Roman" w:hAnsi="Times New Roman" w:cs="Times New Roman"/>
+        </w:rPr>
         <w:lastRenderedPageBreak/>
         <w:t>Contribution</w:t>
       </w:r>
@@ -893,8 +1180,14 @@
       <w:pPr>
         <w:ind w:left="-5"/>
         <w:jc w:val="left"/>
-      </w:pPr>
-      <w:r>
+        <w:rPr>
+          <w:rFonts w:ascii="Times New Roman" w:hAnsi="Times New Roman" w:cs="Times New Roman"/>
+        </w:rPr>
+      </w:pPr>
+      <w:r>
+        <w:rPr>
+          <w:rFonts w:ascii="Times New Roman" w:hAnsi="Times New Roman" w:cs="Times New Roman"/>
+        </w:rPr>
         <w:t>SWP and JD developed the statistical framework. SWP reviewed the published literature. SWP performed the analysis. SWP, BMB, and JD created the figures. SWP and JD wrote the first draft. All authors contributed to the writing and approval of the final report.</w:t>
       </w:r>
     </w:p>
@@ -902,6 +1195,9 @@
       <w:pPr>
         <w:ind w:left="-5"/>
         <w:jc w:val="left"/>
+        <w:rPr>
+          <w:rFonts w:ascii="Times New Roman" w:hAnsi="Times New Roman" w:cs="Times New Roman"/>
+        </w:rPr>
       </w:pPr>
     </w:p>
     <w:p>
@@ -912,8 +1208,14 @@
           <w:numId w:val="0"/>
         </w:numPr>
         <w:ind w:left="-5"/>
-      </w:pPr>
-      <w:r>
+        <w:rPr>
+          <w:rFonts w:ascii="Times New Roman" w:hAnsi="Times New Roman" w:cs="Times New Roman"/>
+        </w:rPr>
+      </w:pPr>
+      <w:r>
+        <w:rPr>
+          <w:rFonts w:ascii="Times New Roman" w:hAnsi="Times New Roman" w:cs="Times New Roman"/>
+        </w:rPr>
         <w:t>Data availability</w:t>
       </w:r>
     </w:p>
@@ -921,6 +1223,9 @@
       <w:pPr>
         <w:ind w:left="-5"/>
         <w:jc w:val="left"/>
+        <w:rPr>
+          <w:rFonts w:ascii="Times New Roman" w:hAnsi="Times New Roman" w:cs="Times New Roman"/>
+        </w:rPr>
       </w:pPr>
       <w:r>
         <w:rPr>

</xml_diff>